<commit_message>
update zu gruppen-spezifischen Trends
</commit_message>
<xml_diff>
--- a/Dec2018/20190107 M&M5.docx
+++ b/Dec2018/20190107 M&M5.docx
@@ -564,31 +564,7 @@
         <w:rPr>
           <w:lang w:val="en-GB"/>
         </w:rPr>
-        <w:t xml:space="preserve">, the grouping of genotypes is not unique, meaning that two </w:t>
-      </w:r>
-      <w:r>
-        <w:rPr>
-          <w:lang w:val="en-GB"/>
-        </w:rPr>
-        <w:t>ge</w:t>
-      </w:r>
-      <w:r>
-        <w:rPr>
-          <w:lang w:val="en-GB"/>
-        </w:rPr>
-        <w:t>n</w:t>
-      </w:r>
-      <w:r>
-        <w:rPr>
-          <w:lang w:val="en-GB"/>
-        </w:rPr>
-        <w:t>otypes occur in different groups</w:t>
-      </w:r>
-      <w:r>
-        <w:rPr>
-          <w:lang w:val="en-GB"/>
-        </w:rPr>
-        <w:t xml:space="preserve"> (“</w:t>
+        <w:t>, the grouping of genotypes is not unique, meaning that two genotypes occur in different groups (“</w:t>
       </w:r>
       <w:r>
         <w:rPr>
@@ -638,19 +614,7 @@
         <w:rPr>
           <w:lang w:val="en-GB"/>
         </w:rPr>
-        <w:t>Those two</w:t>
-      </w:r>
-      <w:r>
-        <w:rPr>
-          <w:lang w:val="en-GB"/>
-        </w:rPr>
-        <w:t xml:space="preserve"> genotypes were re-grouped to “Short”</w:t>
-      </w:r>
-      <w:r>
-        <w:rPr>
-          <w:lang w:val="en-GB"/>
-        </w:rPr>
-        <w:t>.</w:t>
+        <w:t>Those two genotypes were re-grouped to “Short”.</w:t>
       </w:r>
     </w:p>
     <w:p>
@@ -831,8 +795,6 @@
         </w:rPr>
         <w:t>data</w:t>
       </w:r>
-      <w:bookmarkStart w:id="0" w:name="_GoBack"/>
-      <w:bookmarkEnd w:id="0"/>
       <w:r>
         <w:rPr>
           <w:lang w:val="en-GB"/>
@@ -903,7 +865,7 @@
             <v:path o:extrusionok="f" gradientshapeok="t" o:connecttype="rect"/>
             <o:lock v:ext="edit" aspectratio="t"/>
           </v:shapetype>
-          <v:shape id="_x0000_i1131" type="#_x0000_t75" style="width:453.75pt;height:272.25pt">
+          <v:shape id="_x0000_i1025" type="#_x0000_t75" style="width:453.75pt;height:272.25pt">
             <v:imagedata r:id="rId6" o:title="second data inspection aman classification"/>
           </v:shape>
         </w:pict>
@@ -2136,10 +2098,10 @@
           <w:lang w:val="en-GB"/>
         </w:rPr>
         <w:object w:dxaOrig="6800" w:dyaOrig="380" w14:anchorId="3DEBA7F9">
-          <v:shape id="_x0000_i1025" type="#_x0000_t75" style="width:339.75pt;height:20.25pt" o:ole="">
+          <v:shape id="_x0000_i1026" type="#_x0000_t75" style="width:339.75pt;height:20.25pt" o:ole="">
             <v:imagedata r:id="rId8" o:title=""/>
           </v:shape>
-          <o:OLEObject Type="Embed" ProgID="Equation.3" ShapeID="_x0000_i1025" DrawAspect="Content" ObjectID="_1608376947" r:id="rId9"/>
+          <o:OLEObject Type="Embed" ProgID="Equation.3" ShapeID="_x0000_i1026" DrawAspect="Content" ObjectID="_1608448199" r:id="rId9"/>
         </w:object>
       </w:r>
       <w:r>
@@ -2219,14 +2181,7 @@
             <w:rFonts w:ascii="Cambria Math" w:hAnsi="Cambria Math"/>
             <w:lang w:val="en-GB"/>
           </w:rPr>
-          <m:t>+</m:t>
-        </m:r>
-        <m:r>
-          <w:rPr>
-            <w:rFonts w:ascii="Cambria Math" w:hAnsi="Cambria Math"/>
-            <w:lang w:val="en-GB"/>
-          </w:rPr>
-          <m:t>β</m:t>
+          <m:t>+β</m:t>
         </m:r>
         <m:sSub>
           <m:sSubPr>
@@ -4352,19 +4307,7 @@
           <w:lang w:val="en-GB"/>
         </w:rPr>
         <w:tab/>
-        <w:t>(</w:t>
-      </w:r>
-      <w:r>
-        <w:rPr>
-          <w:lang w:val="en-GB"/>
-        </w:rPr>
-        <w:t>2</w:t>
-      </w:r>
-      <w:r>
-        <w:rPr>
-          <w:lang w:val="en-GB"/>
-        </w:rPr>
-        <w:t>)</w:t>
+        <w:t>(2)</w:t>
       </w:r>
     </w:p>
     <w:p>
@@ -4453,14 +4396,7 @@
           <w:b/>
           <w:lang w:val="en-GB"/>
         </w:rPr>
-        <w:t xml:space="preserve"> of </w:t>
-      </w:r>
-      <w:r>
-        <w:rPr>
-          <w:b/>
-          <w:lang w:val="en-GB"/>
-        </w:rPr>
-        <w:t>genotypic stability</w:t>
+        <w:t xml:space="preserve"> of genotypic stability</w:t>
       </w:r>
     </w:p>
     <w:p>
@@ -5349,13 +5285,7 @@
         <w:rPr>
           <w:lang w:val="en-GB"/>
         </w:rPr>
-        <w:t>.</w:t>
-      </w:r>
-      <w:r>
-        <w:rPr>
-          <w:lang w:val="en-GB"/>
-        </w:rPr>
-        <w:t xml:space="preserve"> </w:t>
+        <w:t xml:space="preserve">. </w:t>
       </w:r>
       <w:r>
         <w:rPr>
@@ -5479,49 +5409,19 @@
         <w:rPr>
           <w:lang w:val="en-GB"/>
         </w:rPr>
-        <w:t xml:space="preserve">The Plots of the genotype specific variances </w:t>
-      </w:r>
-      <w:r>
-        <w:rPr>
-          <w:lang w:val="en-GB"/>
-        </w:rPr>
-        <w:t xml:space="preserve">based on Shukla’s stability variance model (3) </w:t>
-      </w:r>
-      <w:r>
-        <w:rPr>
-          <w:lang w:val="en-GB"/>
-        </w:rPr>
-        <w:t xml:space="preserve">are shown in </w:t>
-      </w:r>
-      <w:r>
-        <w:rPr>
-          <w:lang w:val="en-GB"/>
-        </w:rPr>
-        <w:t>Figures 7 and 8</w:t>
-      </w:r>
-      <w:r>
-        <w:rPr>
-          <w:lang w:val="en-GB"/>
-        </w:rPr>
-        <w:t xml:space="preserve">. These Figures </w:t>
-      </w:r>
-      <w:r>
-        <w:rPr>
-          <w:lang w:val="en-GB"/>
-        </w:rPr>
-        <w:t xml:space="preserve">clearly show that the standard errors of the variance components </w:t>
-      </w:r>
-      <w:r>
-        <w:rPr>
-          <w:lang w:val="en-GB"/>
-        </w:rPr>
-        <w:t>are</w:t>
-      </w:r>
-      <w:r>
-        <w:rPr>
-          <w:lang w:val="en-GB"/>
-        </w:rPr>
-        <w:t xml:space="preserve"> generally large for genotypes that were only observed in a few years. For the </w:t>
+        <w:t xml:space="preserve">The Plots of the genotype specific variances based on Shukla’s stability variance model (3) </w:t>
+      </w:r>
+      <w:r>
+        <w:rPr>
+          <w:lang w:val="en-GB"/>
+        </w:rPr>
+        <w:t xml:space="preserve">are shown in Figures 7 and 8. These Figures </w:t>
+      </w:r>
+      <w:r>
+        <w:rPr>
+          <w:lang w:val="en-GB"/>
+        </w:rPr>
+        <w:t xml:space="preserve">clearly show that the standard errors of the variance components are generally large for genotypes that were only observed in a few years. For the </w:t>
       </w:r>
       <w:proofErr w:type="spellStart"/>
       <w:r>
@@ -5704,7 +5604,7 @@
         </w:rPr>
         <w:lastRenderedPageBreak/>
         <w:pict w14:anchorId="4CB85244">
-          <v:shape id="_x0000_i1083" type="#_x0000_t75" style="width:453pt;height:270pt">
+          <v:shape id="_x0000_i1027" type="#_x0000_t75" style="width:453pt;height:270pt">
             <v:imagedata r:id="rId10" o:title="second data inspection means aman mean vs tj" croptop="3121f"/>
           </v:shape>
         </w:pict>
@@ -5803,7 +5703,7 @@
           <w:lang w:val="en-GB"/>
         </w:rPr>
         <w:pict w14:anchorId="0B439D8F">
-          <v:shape id="_x0000_i1084" type="#_x0000_t75" style="width:453pt;height:268.5pt">
+          <v:shape id="_x0000_i1028" type="#_x0000_t75" style="width:453pt;height:268.5pt">
             <v:imagedata r:id="rId11" o:title="second data inspection means aman mean vs ri" croptop="3468f"/>
           </v:shape>
         </w:pict>
@@ -5889,7 +5789,7 @@
         </w:rPr>
         <w:lastRenderedPageBreak/>
         <w:pict w14:anchorId="5EDC082E">
-          <v:shape id="_x0000_i1085" type="#_x0000_t75" style="width:453pt;height:271.5pt">
+          <v:shape id="_x0000_i1029" type="#_x0000_t75" style="width:453pt;height:271.5pt">
             <v:imagedata r:id="rId12" o:title="second data inspection means boro mean vs tj" croptop="2774f"/>
           </v:shape>
         </w:pict>
@@ -5997,7 +5897,7 @@
           <w:lang w:val="en-GB"/>
         </w:rPr>
         <w:pict w14:anchorId="53BB5BC6">
-          <v:shape id="_x0000_i1086" type="#_x0000_t75" style="width:453pt;height:272.25pt">
+          <v:shape id="_x0000_i1030" type="#_x0000_t75" style="width:453pt;height:272.25pt">
             <v:imagedata r:id="rId13" o:title="second data inspection means boro mean vs ri" croptop="2601f"/>
           </v:shape>
         </w:pict>
@@ -6529,10 +6429,7 @@
               <w:t xml:space="preserve"> </w:t>
             </w:r>
             <w:r>
-              <w:t>39.7316</w:t>
-            </w:r>
-            <w:r>
-              <w:t xml:space="preserve"> </w:t>
+              <w:t xml:space="preserve">39.7316 </w:t>
             </w:r>
             <w:r>
               <w:t xml:space="preserve">(p = </w:t>
@@ -6586,13 +6483,7 @@
               <w:t xml:space="preserve"> </w:t>
             </w:r>
             <w:r>
-              <w:t>39.6475</w:t>
-            </w:r>
-            <w:r>
-              <w:t xml:space="preserve"> </w:t>
-            </w:r>
-            <w:r>
-              <w:t>(p=0.2726)</w:t>
+              <w:t>39.6475 (p=0.2726)</w:t>
             </w:r>
           </w:p>
         </w:tc>
@@ -6681,19 +6572,7 @@
               <w:rPr>
                 <w:lang w:val="en-GB"/>
               </w:rPr>
-              <w:t xml:space="preserve">(p= </w:t>
-            </w:r>
-            <w:r>
-              <w:rPr>
-                <w:lang w:val="en-GB"/>
-              </w:rPr>
-              <w:t>0.3946</w:t>
-            </w:r>
-            <w:r>
-              <w:rPr>
-                <w:lang w:val="en-GB"/>
-              </w:rPr>
-              <w:t>)</w:t>
+              <w:t>(p= 0.3946)</w:t>
             </w:r>
           </w:p>
         </w:tc>
@@ -6717,13 +6596,7 @@
               <w:rPr>
                 <w:lang w:val="en-GB"/>
               </w:rPr>
-              <w:t xml:space="preserve"> </w:t>
-            </w:r>
-            <w:r>
-              <w:rPr>
-                <w:lang w:val="en-GB"/>
-              </w:rPr>
-              <w:t>0.01050</w:t>
+              <w:t xml:space="preserve"> 0.01050</w:t>
             </w:r>
           </w:p>
         </w:tc>
@@ -6759,19 +6632,7 @@
               <w:rPr>
                 <w:lang w:val="en-GB"/>
               </w:rPr>
-              <w:t>(p=</w:t>
-            </w:r>
-            <w:r>
-              <w:rPr>
-                <w:lang w:val="en-GB"/>
-              </w:rPr>
-              <w:t>0.0027</w:t>
-            </w:r>
-            <w:r>
-              <w:rPr>
-                <w:lang w:val="en-GB"/>
-              </w:rPr>
-              <w:t>)</w:t>
+              <w:t>(p=0.0027)</w:t>
             </w:r>
           </w:p>
         </w:tc>
@@ -6827,13 +6688,7 @@
               <w:rPr>
                 <w:lang w:val="en-GB"/>
               </w:rPr>
-              <w:t xml:space="preserve"> </w:t>
-            </w:r>
-            <w:r>
-              <w:rPr>
-                <w:lang w:val="en-GB"/>
-              </w:rPr>
-              <w:t>0.0246</w:t>
+              <w:t xml:space="preserve"> 0.0246</w:t>
             </w:r>
           </w:p>
         </w:tc>
@@ -6866,19 +6721,7 @@
               <w:rPr>
                 <w:lang w:val="en-GB"/>
               </w:rPr>
-              <w:t xml:space="preserve">(p= </w:t>
-            </w:r>
-            <w:r>
-              <w:rPr>
-                <w:lang w:val="en-GB"/>
-              </w:rPr>
-              <w:t>0.1927</w:t>
-            </w:r>
-            <w:r>
-              <w:rPr>
-                <w:lang w:val="en-GB"/>
-              </w:rPr>
-              <w:t>)</w:t>
+              <w:t>(p= 0.1927)</w:t>
             </w:r>
           </w:p>
         </w:tc>
@@ -6899,13 +6742,7 @@
               <w:rPr>
                 <w:lang w:val="en-GB"/>
               </w:rPr>
-              <w:t xml:space="preserve"> </w:t>
-            </w:r>
-            <w:r>
-              <w:rPr>
-                <w:lang w:val="en-GB"/>
-              </w:rPr>
-              <w:t>0.01502</w:t>
+              <w:t xml:space="preserve"> 0.01502</w:t>
             </w:r>
           </w:p>
         </w:tc>
@@ -6944,19 +6781,7 @@
               <w:rPr>
                 <w:lang w:val="en-GB"/>
               </w:rPr>
-              <w:t xml:space="preserve">(p= </w:t>
-            </w:r>
-            <w:r>
-              <w:rPr>
-                <w:lang w:val="en-GB"/>
-              </w:rPr>
-              <w:t>0.4411</w:t>
-            </w:r>
-            <w:r>
-              <w:rPr>
-                <w:lang w:val="en-GB"/>
-              </w:rPr>
-              <w:t>)</w:t>
+              <w:t>(p= 0.4411)</w:t>
             </w:r>
           </w:p>
         </w:tc>
@@ -7261,13 +7086,7 @@
               <w:jc w:val="right"/>
             </w:pPr>
             <w:r>
-              <w:t>0.1212</w:t>
-            </w:r>
-            <w:r>
-              <w:t>-</w:t>
-            </w:r>
-            <w:r>
-              <w:t>0.3659</w:t>
+              <w:t>0.1212-0.3659</w:t>
             </w:r>
           </w:p>
         </w:tc>
@@ -7312,10 +7131,7 @@
               <w:jc w:val="right"/>
             </w:pPr>
             <w:r>
-              <w:t>0.0442-</w:t>
-            </w:r>
-            <w:r>
-              <w:t>0.1619</w:t>
+              <w:t>0.0442-0.1619</w:t>
             </w:r>
             <w:r>
               <w:t xml:space="preserve">  </w:t>
@@ -7411,13 +7227,7 @@
               <w:jc w:val="right"/>
             </w:pPr>
             <w:r>
-              <w:t>0.0655</w:t>
-            </w:r>
-            <w:r>
-              <w:t>-</w:t>
-            </w:r>
-            <w:r>
-              <w:t>0.7665</w:t>
+              <w:t>0.0655-0.7665</w:t>
             </w:r>
           </w:p>
         </w:tc>
@@ -7456,13 +7266,7 @@
               <w:jc w:val="right"/>
             </w:pPr>
             <w:r>
-              <w:t>0.2060</w:t>
-            </w:r>
-            <w:r>
-              <w:t>-</w:t>
-            </w:r>
-            <w:r>
-              <w:t>1.4729</w:t>
+              <w:t>0.2060-1.4729</w:t>
             </w:r>
             <w:r>
               <w:t xml:space="preserve">   </w:t>
@@ -7558,13 +7362,7 @@
               <w:jc w:val="right"/>
             </w:pPr>
             <w:r>
-              <w:t>0.0231</w:t>
-            </w:r>
-            <w:r>
-              <w:t>-</w:t>
-            </w:r>
-            <w:r>
-              <w:t>0.6820</w:t>
+              <w:t>0.0231-0.6820</w:t>
             </w:r>
           </w:p>
         </w:tc>
@@ -7603,13 +7401,7 @@
               <w:jc w:val="right"/>
             </w:pPr>
             <w:r>
-              <w:t>0.0215</w:t>
-            </w:r>
-            <w:r>
-              <w:t>-</w:t>
-            </w:r>
-            <w:r>
-              <w:t>0.9191</w:t>
+              <w:t>0.0215-0.9191</w:t>
             </w:r>
             <w:r>
               <w:t xml:space="preserve">  </w:t>
@@ -7718,13 +7510,7 @@
               <w:jc w:val="right"/>
             </w:pPr>
             <w:r>
-              <w:t>0.3892</w:t>
-            </w:r>
-            <w:r>
-              <w:t>-</w:t>
-            </w:r>
-            <w:r>
-              <w:t>0.6692</w:t>
+              <w:t>0.3892-0.6692</w:t>
             </w:r>
           </w:p>
         </w:tc>
@@ -7763,13 +7549,7 @@
               <w:jc w:val="right"/>
             </w:pPr>
             <w:r>
-              <w:t>0.5089</w:t>
-            </w:r>
-            <w:r>
-              <w:t>-</w:t>
-            </w:r>
-            <w:r>
-              <w:t>0.8347</w:t>
+              <w:t>0.5089-0.8347</w:t>
             </w:r>
             <w:r>
               <w:t xml:space="preserve"> </w:t>
@@ -7878,13 +7658,7 @@
               <w:jc w:val="right"/>
             </w:pPr>
             <w:r>
-              <w:t>0.1441</w:t>
-            </w:r>
-            <w:r>
-              <w:t>-</w:t>
-            </w:r>
-            <w:r>
-              <w:t>0.2011</w:t>
+              <w:t>0.1441-0.2011</w:t>
             </w:r>
           </w:p>
         </w:tc>
@@ -7902,10 +7676,7 @@
               <w:jc w:val="right"/>
             </w:pPr>
             <w:r>
-              <w:t xml:space="preserve">  </w:t>
-            </w:r>
-            <w:r>
-              <w:t>0.147</w:t>
+              <w:t xml:space="preserve">  0.147</w:t>
             </w:r>
           </w:p>
         </w:tc>
@@ -7923,13 +7694,7 @@
               <w:jc w:val="right"/>
             </w:pPr>
             <w:r>
-              <w:t>0.1267</w:t>
-            </w:r>
-            <w:r>
-              <w:t>-</w:t>
-            </w:r>
-            <w:r>
-              <w:t>0.1747</w:t>
+              <w:t>0.1267-0.1747</w:t>
             </w:r>
             <w:r>
               <w:t xml:space="preserve"> </w:t>
@@ -8038,13 +7803,7 @@
               <w:jc w:val="right"/>
             </w:pPr>
             <w:r>
-              <w:t>0.0775</w:t>
-            </w:r>
-            <w:r>
-              <w:t>-</w:t>
-            </w:r>
-            <w:r>
-              <w:t>0.1063</w:t>
+              <w:t>0.0775-0.1063</w:t>
             </w:r>
           </w:p>
         </w:tc>
@@ -8062,10 +7821,7 @@
               <w:jc w:val="right"/>
             </w:pPr>
             <w:r>
-              <w:t xml:space="preserve"> </w:t>
-            </w:r>
-            <w:r>
-              <w:t>0.067</w:t>
+              <w:t xml:space="preserve"> 0.067</w:t>
             </w:r>
           </w:p>
         </w:tc>
@@ -8083,10 +7839,7 @@
               <w:jc w:val="right"/>
             </w:pPr>
             <w:r>
-              <w:t>0.0579-</w:t>
-            </w:r>
-            <w:r>
-              <w:t>0.0799</w:t>
+              <w:t>0.0579-0.0799</w:t>
             </w:r>
             <w:r>
               <w:t xml:space="preserve"> </w:t>
@@ -8298,6 +8051,8 @@
         </w:rPr>
         <w:t xml:space="preserve"> series. </w:t>
       </w:r>
+      <w:bookmarkStart w:id="0" w:name="_GoBack"/>
+      <w:bookmarkEnd w:id="0"/>
     </w:p>
     <w:tbl>
       <w:tblPr>
@@ -8596,7 +8351,7 @@
           <w:tcPr>
             <w:tcW w:w="0" w:type="auto"/>
             <w:tcBorders>
-              <w:top w:val="single" w:sz="4" w:space="0" w:color="auto"/>
+              <w:top w:val="nil"/>
               <w:left w:val="nil"/>
               <w:bottom w:val="nil"/>
               <w:right w:val="nil"/>
@@ -8616,13 +8371,35 @@
               <w:t xml:space="preserve"> </w:t>
             </w:r>
             <m:oMath>
-              <m:r>
-                <w:rPr>
-                  <w:rFonts w:ascii="Cambria Math" w:hAnsi="Cambria Math"/>
-                  <w:lang w:val="en-GB"/>
-                </w:rPr>
-                <m:t>μ</m:t>
-              </m:r>
+              <m:sSub>
+                <m:sSubPr>
+                  <m:ctrlPr>
+                    <w:rPr>
+                      <w:rFonts w:ascii="Cambria Math" w:hAnsi="Cambria Math"/>
+                      <w:i/>
+                      <w:lang w:val="en-GB"/>
+                    </w:rPr>
+                  </m:ctrlPr>
+                </m:sSubPr>
+                <m:e>
+                  <m:r>
+                    <w:rPr>
+                      <w:rFonts w:ascii="Cambria Math" w:hAnsi="Cambria Math"/>
+                      <w:lang w:val="en-GB"/>
+                    </w:rPr>
+                    <m:t>C</m:t>
+                  </m:r>
+                </m:e>
+                <m:sub>
+                  <m:r>
+                    <w:rPr>
+                      <w:rFonts w:ascii="Cambria Math" w:hAnsi="Cambria Math"/>
+                      <w:lang w:val="en-GB"/>
+                    </w:rPr>
+                    <m:t>Aromatic</m:t>
+                  </m:r>
+                </m:sub>
+              </m:sSub>
             </m:oMath>
           </w:p>
         </w:tc>
@@ -8630,68 +8407,64 @@
           <w:tcPr>
             <w:tcW w:w="0" w:type="auto"/>
             <w:tcBorders>
-              <w:top w:val="single" w:sz="4" w:space="0" w:color="auto"/>
+              <w:top w:val="nil"/>
               <w:left w:val="nil"/>
               <w:bottom w:val="nil"/>
               <w:right w:val="nil"/>
             </w:tcBorders>
-            <w:noWrap/>
-            <w:hideMark/>
-          </w:tcPr>
-          <w:p>
-            <w:pPr>
-              <w:jc w:val="right"/>
-            </w:pPr>
-            <w:r>
-              <w:t>-67.6744</w:t>
-            </w:r>
-          </w:p>
-        </w:tc>
-        <w:tc>
-          <w:tcPr>
-            <w:tcW w:w="0" w:type="auto"/>
-            <w:tcBorders>
-              <w:top w:val="single" w:sz="4" w:space="0" w:color="auto"/>
+          </w:tcPr>
+          <w:p>
+            <w:pPr>
+              <w:jc w:val="right"/>
+            </w:pPr>
+            <w:r>
+              <w:t>-56.4823</w:t>
+            </w:r>
+          </w:p>
+        </w:tc>
+        <w:tc>
+          <w:tcPr>
+            <w:tcW w:w="0" w:type="auto"/>
+            <w:tcBorders>
+              <w:top w:val="nil"/>
               <w:left w:val="nil"/>
               <w:bottom w:val="nil"/>
               <w:right w:val="nil"/>
             </w:tcBorders>
-            <w:hideMark/>
-          </w:tcPr>
-          <w:p>
-            <w:pPr>
-              <w:jc w:val="right"/>
-            </w:pPr>
-            <w:r>
-              <w:t>75.2722</w:t>
-            </w:r>
-          </w:p>
-        </w:tc>
-        <w:tc>
-          <w:tcPr>
-            <w:tcW w:w="0" w:type="auto"/>
-            <w:tcBorders>
-              <w:top w:val="single" w:sz="4" w:space="0" w:color="auto"/>
+          </w:tcPr>
+          <w:p>
+            <w:pPr>
+              <w:jc w:val="right"/>
+            </w:pPr>
+            <w:r>
+              <w:t>48.1308</w:t>
+            </w:r>
+          </w:p>
+        </w:tc>
+        <w:tc>
+          <w:tcPr>
+            <w:tcW w:w="0" w:type="auto"/>
+            <w:tcBorders>
+              <w:top w:val="nil"/>
               <w:left w:val="nil"/>
               <w:bottom w:val="nil"/>
               <w:right w:val="nil"/>
             </w:tcBorders>
-            <w:hideMark/>
-          </w:tcPr>
-          <w:p>
-            <w:pPr>
-              <w:jc w:val="right"/>
-            </w:pPr>
-            <w:r>
-              <w:t>0.3879</w:t>
-            </w:r>
-          </w:p>
-        </w:tc>
-        <w:tc>
-          <w:tcPr>
-            <w:tcW w:w="0" w:type="auto"/>
-            <w:tcBorders>
-              <w:top w:val="single" w:sz="4" w:space="0" w:color="auto"/>
+          </w:tcPr>
+          <w:p>
+            <w:pPr>
+              <w:jc w:val="right"/>
+            </w:pPr>
+            <w:r>
+              <w:t>0.2407</w:t>
+            </w:r>
+          </w:p>
+        </w:tc>
+        <w:tc>
+          <w:tcPr>
+            <w:tcW w:w="0" w:type="auto"/>
+            <w:tcBorders>
+              <w:top w:val="nil"/>
               <w:left w:val="nil"/>
               <w:bottom w:val="nil"/>
               <w:right w:val="nil"/>
@@ -8701,17 +8474,11 @@
             <w:pPr>
               <w:jc w:val="right"/>
             </w:pPr>
-            <w:r>
-              <w:t>679.39</w:t>
-            </w:r>
-          </w:p>
-        </w:tc>
-        <w:tc>
-          <w:tcPr>
-            <w:tcW w:w="0" w:type="auto"/>
-            <w:tcBorders>
-              <w:top w:val="single" w:sz="4" w:space="0" w:color="auto"/>
-            </w:tcBorders>
+          </w:p>
+        </w:tc>
+        <w:tc>
+          <w:tcPr>
+            <w:tcW w:w="0" w:type="auto"/>
           </w:tcPr>
           <w:p>
             <w:pPr>
@@ -8720,17 +8487,11 @@
                 <w:szCs w:val="20"/>
               </w:rPr>
             </w:pPr>
-            <w:r>
-              <w:t>83257</w:t>
-            </w:r>
-          </w:p>
-        </w:tc>
-        <w:tc>
-          <w:tcPr>
-            <w:tcW w:w="0" w:type="auto"/>
-            <w:tcBorders>
-              <w:top w:val="single" w:sz="4" w:space="0" w:color="auto"/>
-            </w:tcBorders>
+          </w:p>
+        </w:tc>
+        <w:tc>
+          <w:tcPr>
+            <w:tcW w:w="0" w:type="auto"/>
           </w:tcPr>
           <w:p>
             <w:pPr>
@@ -8739,8 +8500,180 @@
                 <w:szCs w:val="20"/>
               </w:rPr>
             </w:pPr>
-            <w:r>
-              <w:t>0.9936</w:t>
+          </w:p>
+        </w:tc>
+      </w:tr>
+      <w:tr>
+        <w:trPr>
+          <w:trHeight w:val="265"/>
+          <w:jc w:val="center"/>
+        </w:trPr>
+        <w:tc>
+          <w:tcPr>
+            <w:tcW w:w="0" w:type="auto"/>
+            <w:tcBorders>
+              <w:top w:val="nil"/>
+              <w:left w:val="nil"/>
+              <w:bottom w:val="nil"/>
+              <w:right w:val="nil"/>
+            </w:tcBorders>
+            <w:hideMark/>
+          </w:tcPr>
+          <w:p>
+            <w:pPr>
+              <w:rPr>
+                <w:bCs/>
+              </w:rPr>
+            </w:pPr>
+            <w:r>
+              <w:rPr>
+                <w:lang w:val="en-GB"/>
+              </w:rPr>
+              <w:t xml:space="preserve"> </w:t>
+            </w:r>
+            <m:oMath>
+              <m:sSub>
+                <m:sSubPr>
+                  <m:ctrlPr>
+                    <w:rPr>
+                      <w:rFonts w:ascii="Cambria Math" w:hAnsi="Cambria Math"/>
+                      <w:i/>
+                      <w:lang w:val="en-GB"/>
+                    </w:rPr>
+                  </m:ctrlPr>
+                </m:sSubPr>
+                <m:e>
+                  <m:r>
+                    <w:rPr>
+                      <w:rFonts w:ascii="Cambria Math" w:hAnsi="Cambria Math"/>
+                      <w:lang w:val="en-GB"/>
+                    </w:rPr>
+                    <m:t>C</m:t>
+                  </m:r>
+                </m:e>
+                <m:sub>
+                  <m:r>
+                    <w:rPr>
+                      <w:rFonts w:ascii="Cambria Math" w:hAnsi="Cambria Math"/>
+                      <w:lang w:val="en-GB"/>
+                    </w:rPr>
+                    <m:t>Long</m:t>
+                  </m:r>
+                </m:sub>
+              </m:sSub>
+            </m:oMath>
+          </w:p>
+        </w:tc>
+        <w:tc>
+          <w:tcPr>
+            <w:tcW w:w="0" w:type="auto"/>
+            <w:tcBorders>
+              <w:top w:val="nil"/>
+              <w:left w:val="nil"/>
+              <w:bottom w:val="nil"/>
+              <w:right w:val="nil"/>
+            </w:tcBorders>
+          </w:tcPr>
+          <w:p>
+            <w:pPr>
+              <w:jc w:val="right"/>
+            </w:pPr>
+            <w:r>
+              <w:t>-22.6647</w:t>
+            </w:r>
+          </w:p>
+        </w:tc>
+        <w:tc>
+          <w:tcPr>
+            <w:tcW w:w="0" w:type="auto"/>
+            <w:tcBorders>
+              <w:top w:val="nil"/>
+              <w:left w:val="nil"/>
+              <w:bottom w:val="nil"/>
+              <w:right w:val="nil"/>
+            </w:tcBorders>
+          </w:tcPr>
+          <w:p>
+            <w:pPr>
+              <w:jc w:val="right"/>
+            </w:pPr>
+            <w:r>
+              <w:t>41.8550</w:t>
+            </w:r>
+          </w:p>
+        </w:tc>
+        <w:tc>
+          <w:tcPr>
+            <w:tcW w:w="0" w:type="auto"/>
+            <w:tcBorders>
+              <w:top w:val="nil"/>
+              <w:left w:val="nil"/>
+              <w:bottom w:val="nil"/>
+              <w:right w:val="nil"/>
+            </w:tcBorders>
+          </w:tcPr>
+          <w:p>
+            <w:pPr>
+              <w:jc w:val="right"/>
+            </w:pPr>
+            <w:r>
+              <w:t>0.5882</w:t>
+            </w:r>
+          </w:p>
+        </w:tc>
+        <w:tc>
+          <w:tcPr>
+            <w:tcW w:w="0" w:type="auto"/>
+            <w:tcBorders>
+              <w:top w:val="nil"/>
+              <w:left w:val="nil"/>
+              <w:bottom w:val="nil"/>
+              <w:right w:val="nil"/>
+            </w:tcBorders>
+          </w:tcPr>
+          <w:p>
+            <w:pPr>
+              <w:jc w:val="right"/>
+            </w:pPr>
+            <w:r>
+              <w:t>-46.7992</w:t>
+            </w:r>
+            <w:r>
+              <w:t xml:space="preserve"> </w:t>
+            </w:r>
+          </w:p>
+        </w:tc>
+        <w:tc>
+          <w:tcPr>
+            <w:tcW w:w="0" w:type="auto"/>
+          </w:tcPr>
+          <w:p>
+            <w:pPr>
+              <w:jc w:val="right"/>
+              <w:rPr>
+                <w:sz w:val="20"/>
+                <w:szCs w:val="20"/>
+              </w:rPr>
+            </w:pPr>
+            <w:r>
+              <w:t>40.2261</w:t>
+            </w:r>
+          </w:p>
+        </w:tc>
+        <w:tc>
+          <w:tcPr>
+            <w:tcW w:w="0" w:type="auto"/>
+          </w:tcPr>
+          <w:p>
+            <w:pPr>
+              <w:jc w:val="right"/>
+              <w:rPr>
+                <w:sz w:val="20"/>
+                <w:szCs w:val="20"/>
+              </w:rPr>
+            </w:pPr>
+            <w:r>
+              <w:t>0.2448</w:t>
             </w:r>
           </w:p>
         </w:tc>
@@ -8774,13 +8707,35 @@
               <w:t xml:space="preserve"> </w:t>
             </w:r>
             <m:oMath>
-              <m:r>
-                <w:rPr>
-                  <w:rFonts w:ascii="Cambria Math" w:hAnsi="Cambria Math"/>
-                  <w:lang w:val="en-GB"/>
-                </w:rPr>
-                <m:t>γ</m:t>
-              </m:r>
+              <m:sSub>
+                <m:sSubPr>
+                  <m:ctrlPr>
+                    <w:rPr>
+                      <w:rFonts w:ascii="Cambria Math" w:hAnsi="Cambria Math"/>
+                      <w:i/>
+                      <w:lang w:val="en-GB"/>
+                    </w:rPr>
+                  </m:ctrlPr>
+                </m:sSubPr>
+                <m:e>
+                  <m:r>
+                    <w:rPr>
+                      <w:rFonts w:ascii="Cambria Math" w:hAnsi="Cambria Math"/>
+                      <w:lang w:val="en-GB"/>
+                    </w:rPr>
+                    <m:t>C</m:t>
+                  </m:r>
+                </m:e>
+                <m:sub>
+                  <m:r>
+                    <w:rPr>
+                      <w:rFonts w:ascii="Cambria Math" w:hAnsi="Cambria Math"/>
+                      <w:lang w:val="en-GB"/>
+                    </w:rPr>
+                    <m:t>Medium</m:t>
+                  </m:r>
+                </m:sub>
+              </m:sSub>
             </m:oMath>
           </w:p>
         </w:tc>
@@ -8793,14 +8748,13 @@
               <w:bottom w:val="nil"/>
               <w:right w:val="nil"/>
             </w:tcBorders>
-            <w:hideMark/>
-          </w:tcPr>
-          <w:p>
-            <w:pPr>
-              <w:jc w:val="right"/>
-            </w:pPr>
-            <w:r>
-              <w:t>0.02430</w:t>
+          </w:tcPr>
+          <w:p>
+            <w:pPr>
+              <w:jc w:val="right"/>
+            </w:pPr>
+            <w:r>
+              <w:t>-62.6647</w:t>
             </w:r>
           </w:p>
         </w:tc>
@@ -8813,14 +8767,13 @@
               <w:bottom w:val="nil"/>
               <w:right w:val="nil"/>
             </w:tcBorders>
-            <w:hideMark/>
-          </w:tcPr>
-          <w:p>
-            <w:pPr>
-              <w:jc w:val="right"/>
-            </w:pPr>
-            <w:r>
-              <w:t>0.01888</w:t>
+          </w:tcPr>
+          <w:p>
+            <w:pPr>
+              <w:jc w:val="right"/>
+            </w:pPr>
+            <w:r>
+              <w:t>39.7517</w:t>
             </w:r>
           </w:p>
         </w:tc>
@@ -8833,14 +8786,13 @@
               <w:bottom w:val="nil"/>
               <w:right w:val="nil"/>
             </w:tcBorders>
-            <w:hideMark/>
-          </w:tcPr>
-          <w:p>
-            <w:pPr>
-              <w:jc w:val="right"/>
-            </w:pPr>
-            <w:r>
-              <w:t>0.1982</w:t>
+          </w:tcPr>
+          <w:p>
+            <w:pPr>
+              <w:jc w:val="right"/>
+            </w:pPr>
+            <w:r>
+              <w:t>0.1151</w:t>
             </w:r>
           </w:p>
         </w:tc>
@@ -8858,41 +8810,34 @@
             <w:pPr>
               <w:jc w:val="right"/>
             </w:pPr>
-            <w:r>
-              <w:t>0.01498</w:t>
-            </w:r>
-          </w:p>
-        </w:tc>
-        <w:tc>
-          <w:tcPr>
-            <w:tcW w:w="0" w:type="auto"/>
-          </w:tcPr>
-          <w:p>
-            <w:pPr>
+          </w:p>
+        </w:tc>
+        <w:tc>
+          <w:tcPr>
+            <w:tcW w:w="0" w:type="auto"/>
+          </w:tcPr>
+          <w:p>
+            <w:pPr>
+              <w:jc w:val="right"/>
               <w:rPr>
                 <w:sz w:val="20"/>
                 <w:szCs w:val="20"/>
               </w:rPr>
             </w:pPr>
-            <w:r>
-              <w:t>0.01946</w:t>
-            </w:r>
-          </w:p>
-        </w:tc>
-        <w:tc>
-          <w:tcPr>
-            <w:tcW w:w="0" w:type="auto"/>
-          </w:tcPr>
-          <w:p>
-            <w:pPr>
+          </w:p>
+        </w:tc>
+        <w:tc>
+          <w:tcPr>
+            <w:tcW w:w="0" w:type="auto"/>
+          </w:tcPr>
+          <w:p>
+            <w:pPr>
+              <w:jc w:val="right"/>
               <w:rPr>
                 <w:sz w:val="20"/>
                 <w:szCs w:val="20"/>
               </w:rPr>
             </w:pPr>
-            <w:r>
-              <w:t>0.4416</w:t>
-            </w:r>
           </w:p>
         </w:tc>
       </w:tr>
@@ -8925,13 +8870,35 @@
               <w:t xml:space="preserve"> </w:t>
             </w:r>
             <m:oMath>
-              <m:r>
-                <w:rPr>
-                  <w:rFonts w:ascii="Cambria Math" w:hAnsi="Cambria Math"/>
-                  <w:lang w:val="en-GB"/>
-                </w:rPr>
-                <m:t>β</m:t>
-              </m:r>
+              <m:sSub>
+                <m:sSubPr>
+                  <m:ctrlPr>
+                    <w:rPr>
+                      <w:rFonts w:ascii="Cambria Math" w:hAnsi="Cambria Math"/>
+                      <w:i/>
+                      <w:lang w:val="en-GB"/>
+                    </w:rPr>
+                  </m:ctrlPr>
+                </m:sSubPr>
+                <m:e>
+                  <m:r>
+                    <w:rPr>
+                      <w:rFonts w:ascii="Cambria Math" w:hAnsi="Cambria Math"/>
+                      <w:lang w:val="en-GB"/>
+                    </w:rPr>
+                    <m:t>C</m:t>
+                  </m:r>
+                </m:e>
+                <m:sub>
+                  <m:r>
+                    <w:rPr>
+                      <w:rFonts w:ascii="Cambria Math" w:hAnsi="Cambria Math"/>
+                      <w:lang w:val="en-GB"/>
+                    </w:rPr>
+                    <m:t>Short</m:t>
+                  </m:r>
+                </m:sub>
+              </m:sSub>
             </m:oMath>
           </w:p>
         </w:tc>
@@ -8944,15 +8911,13 @@
               <w:bottom w:val="nil"/>
               <w:right w:val="nil"/>
             </w:tcBorders>
-            <w:noWrap/>
-            <w:hideMark/>
-          </w:tcPr>
-          <w:p>
-            <w:pPr>
-              <w:jc w:val="right"/>
-            </w:pPr>
-            <w:r>
-              <w:t>-0.04355</w:t>
+          </w:tcPr>
+          <w:p>
+            <w:pPr>
+              <w:jc w:val="right"/>
+            </w:pPr>
+            <w:r>
+              <w:t>-60.6642</w:t>
             </w:r>
           </w:p>
         </w:tc>
@@ -8965,14 +8930,13 @@
               <w:bottom w:val="nil"/>
               <w:right w:val="nil"/>
             </w:tcBorders>
-            <w:hideMark/>
-          </w:tcPr>
-          <w:p>
-            <w:pPr>
-              <w:jc w:val="right"/>
-            </w:pPr>
-            <w:r>
-              <w:t>32.1996</w:t>
+          </w:tcPr>
+          <w:p>
+            <w:pPr>
+              <w:jc w:val="right"/>
+            </w:pPr>
+            <w:r>
+              <w:t>48.7081</w:t>
             </w:r>
           </w:p>
         </w:tc>
@@ -8985,14 +8949,13 @@
               <w:bottom w:val="nil"/>
               <w:right w:val="nil"/>
             </w:tcBorders>
-            <w:hideMark/>
-          </w:tcPr>
-          <w:p>
-            <w:pPr>
-              <w:jc w:val="right"/>
-            </w:pPr>
-            <w:r>
-              <w:t>0.9989</w:t>
+          </w:tcPr>
+          <w:p>
+            <w:pPr>
+              <w:jc w:val="right"/>
+            </w:pPr>
+            <w:r>
+              <w:t>0.2131</w:t>
             </w:r>
           </w:p>
         </w:tc>
@@ -9011,46 +8974,220 @@
               <w:jc w:val="right"/>
             </w:pPr>
             <w:r>
-              <w:t>0.01882</w:t>
-            </w:r>
-          </w:p>
-        </w:tc>
-        <w:tc>
-          <w:tcPr>
-            <w:tcW w:w="0" w:type="auto"/>
-          </w:tcPr>
-          <w:p>
-            <w:pPr>
+              <w:t>-44.6272</w:t>
+            </w:r>
+          </w:p>
+        </w:tc>
+        <w:tc>
+          <w:tcPr>
+            <w:tcW w:w="0" w:type="auto"/>
+          </w:tcPr>
+          <w:p>
+            <w:pPr>
+              <w:jc w:val="right"/>
               <w:rPr>
                 <w:sz w:val="20"/>
                 <w:szCs w:val="20"/>
               </w:rPr>
             </w:pPr>
             <w:r>
-              <w:t>0.01005</w:t>
-            </w:r>
-          </w:p>
-        </w:tc>
-        <w:tc>
-          <w:tcPr>
-            <w:tcW w:w="0" w:type="auto"/>
-          </w:tcPr>
-          <w:p>
-            <w:pPr>
+              <w:t>41.0566</w:t>
+            </w:r>
+          </w:p>
+        </w:tc>
+        <w:tc>
+          <w:tcPr>
+            <w:tcW w:w="0" w:type="auto"/>
+          </w:tcPr>
+          <w:p>
+            <w:pPr>
+              <w:jc w:val="right"/>
               <w:rPr>
                 <w:sz w:val="20"/>
                 <w:szCs w:val="20"/>
               </w:rPr>
             </w:pPr>
             <w:r>
-              <w:t>0.0613</w:t>
+              <w:t>0.2771</w:t>
             </w:r>
           </w:p>
         </w:tc>
       </w:tr>
       <w:tr>
         <w:trPr>
-          <w:trHeight w:val="265"/>
+          <w:trHeight w:val="273"/>
+          <w:jc w:val="center"/>
+        </w:trPr>
+        <w:tc>
+          <w:tcPr>
+            <w:tcW w:w="0" w:type="auto"/>
+            <w:tcBorders>
+              <w:top w:val="nil"/>
+              <w:left w:val="nil"/>
+              <w:bottom w:val="nil"/>
+              <w:right w:val="nil"/>
+            </w:tcBorders>
+            <w:hideMark/>
+          </w:tcPr>
+          <w:p>
+            <w:pPr>
+              <w:rPr>
+                <w:bCs/>
+              </w:rPr>
+            </w:pPr>
+            <w:r>
+              <w:rPr>
+                <w:lang w:val="en-GB"/>
+              </w:rPr>
+              <w:t xml:space="preserve"> </w:t>
+            </w:r>
+            <m:oMath>
+              <m:sSub>
+                <m:sSubPr>
+                  <m:ctrlPr>
+                    <w:rPr>
+                      <w:rFonts w:ascii="Cambria Math" w:hAnsi="Cambria Math"/>
+                      <w:i/>
+                      <w:lang w:val="en-GB"/>
+                    </w:rPr>
+                  </m:ctrlPr>
+                </m:sSubPr>
+                <m:e>
+                  <m:r>
+                    <w:rPr>
+                      <w:rFonts w:ascii="Cambria Math" w:hAnsi="Cambria Math"/>
+                      <w:lang w:val="en-GB"/>
+                    </w:rPr>
+                    <m:t>C</m:t>
+                  </m:r>
+                </m:e>
+                <m:sub>
+                  <m:r>
+                    <w:rPr>
+                      <w:rFonts w:ascii="Cambria Math" w:hAnsi="Cambria Math"/>
+                      <w:lang w:val="en-GB"/>
+                    </w:rPr>
+                    <m:t>Stress</m:t>
+                  </m:r>
+                </m:sub>
+              </m:sSub>
+            </m:oMath>
+          </w:p>
+        </w:tc>
+        <w:tc>
+          <w:tcPr>
+            <w:tcW w:w="0" w:type="auto"/>
+            <w:tcBorders>
+              <w:top w:val="nil"/>
+              <w:left w:val="nil"/>
+              <w:bottom w:val="nil"/>
+              <w:right w:val="nil"/>
+            </w:tcBorders>
+          </w:tcPr>
+          <w:p>
+            <w:pPr>
+              <w:jc w:val="right"/>
+            </w:pPr>
+            <w:r>
+              <w:t>-67.6738</w:t>
+            </w:r>
+          </w:p>
+        </w:tc>
+        <w:tc>
+          <w:tcPr>
+            <w:tcW w:w="0" w:type="auto"/>
+            <w:tcBorders>
+              <w:top w:val="nil"/>
+              <w:left w:val="nil"/>
+              <w:bottom w:val="nil"/>
+              <w:right w:val="nil"/>
+            </w:tcBorders>
+          </w:tcPr>
+          <w:p>
+            <w:pPr>
+              <w:jc w:val="right"/>
+            </w:pPr>
+            <w:r>
+              <w:t>75.2720</w:t>
+            </w:r>
+          </w:p>
+        </w:tc>
+        <w:tc>
+          <w:tcPr>
+            <w:tcW w:w="0" w:type="auto"/>
+            <w:tcBorders>
+              <w:top w:val="nil"/>
+              <w:left w:val="nil"/>
+              <w:bottom w:val="nil"/>
+              <w:right w:val="nil"/>
+            </w:tcBorders>
+          </w:tcPr>
+          <w:p>
+            <w:pPr>
+              <w:jc w:val="right"/>
+            </w:pPr>
+            <w:r>
+              <w:t>0.3687</w:t>
+            </w:r>
+          </w:p>
+        </w:tc>
+        <w:tc>
+          <w:tcPr>
+            <w:tcW w:w="0" w:type="auto"/>
+            <w:tcBorders>
+              <w:top w:val="nil"/>
+              <w:left w:val="nil"/>
+              <w:bottom w:val="nil"/>
+              <w:right w:val="nil"/>
+            </w:tcBorders>
+          </w:tcPr>
+          <w:p>
+            <w:pPr>
+              <w:jc w:val="right"/>
+            </w:pPr>
+            <w:r>
+              <w:t>-62.2295</w:t>
+            </w:r>
+          </w:p>
+        </w:tc>
+        <w:tc>
+          <w:tcPr>
+            <w:tcW w:w="0" w:type="auto"/>
+          </w:tcPr>
+          <w:p>
+            <w:pPr>
+              <w:jc w:val="right"/>
+              <w:rPr>
+                <w:sz w:val="20"/>
+                <w:szCs w:val="20"/>
+              </w:rPr>
+            </w:pPr>
+            <w:r>
+              <w:t>43.8658</w:t>
+            </w:r>
+          </w:p>
+        </w:tc>
+        <w:tc>
+          <w:tcPr>
+            <w:tcW w:w="0" w:type="auto"/>
+          </w:tcPr>
+          <w:p>
+            <w:pPr>
+              <w:jc w:val="right"/>
+              <w:rPr>
+                <w:sz w:val="20"/>
+                <w:szCs w:val="20"/>
+              </w:rPr>
+            </w:pPr>
+            <w:r>
+              <w:t>0.1561</w:t>
+            </w:r>
+          </w:p>
+        </w:tc>
+      </w:tr>
+      <w:tr>
+        <w:trPr>
+          <w:trHeight w:val="273"/>
           <w:jc w:val="center"/>
         </w:trPr>
         <w:tc>
@@ -9118,14 +9255,13 @@
               <w:bottom w:val="nil"/>
               <w:right w:val="nil"/>
             </w:tcBorders>
-            <w:hideMark/>
-          </w:tcPr>
-          <w:p>
-            <w:pPr>
-              <w:jc w:val="right"/>
-            </w:pPr>
-            <w:r>
-              <w:t>0.04898</w:t>
+          </w:tcPr>
+          <w:p>
+            <w:pPr>
+              <w:jc w:val="right"/>
+            </w:pPr>
+            <w:r>
+              <w:t>0.0054</w:t>
             </w:r>
           </w:p>
         </w:tc>
@@ -9138,14 +9274,13 @@
               <w:bottom w:val="nil"/>
               <w:right w:val="nil"/>
             </w:tcBorders>
-            <w:hideMark/>
-          </w:tcPr>
-          <w:p>
-            <w:pPr>
-              <w:jc w:val="right"/>
-            </w:pPr>
-            <w:r>
-              <w:t>32.1996</w:t>
+          </w:tcPr>
+          <w:p>
+            <w:pPr>
+              <w:jc w:val="right"/>
+            </w:pPr>
+            <w:r>
+              <w:t>0.0148</w:t>
             </w:r>
           </w:p>
         </w:tc>
@@ -9158,14 +9293,13 @@
               <w:bottom w:val="nil"/>
               <w:right w:val="nil"/>
             </w:tcBorders>
-            <w:hideMark/>
-          </w:tcPr>
-          <w:p>
-            <w:pPr>
-              <w:jc w:val="right"/>
-            </w:pPr>
-            <w:r>
-              <w:t>0.9988</w:t>
+          </w:tcPr>
+          <w:p>
+            <w:pPr>
+              <w:jc w:val="right"/>
+            </w:pPr>
+            <w:r>
+              <w:t>0.7149</w:t>
             </w:r>
           </w:p>
         </w:tc>
@@ -9183,9 +9317,6 @@
             <w:pPr>
               <w:jc w:val="right"/>
             </w:pPr>
-            <w:r>
-              <w:t xml:space="preserve"> .</w:t>
-            </w:r>
           </w:p>
         </w:tc>
         <w:tc>
@@ -9199,9 +9330,6 @@
                 <w:szCs w:val="20"/>
               </w:rPr>
             </w:pPr>
-            <w:r>
-              <w:t>.</w:t>
-            </w:r>
           </w:p>
         </w:tc>
         <w:tc>
@@ -9215,15 +9343,12 @@
                 <w:szCs w:val="20"/>
               </w:rPr>
             </w:pPr>
-            <w:r>
-              <w:t>.</w:t>
-            </w:r>
           </w:p>
         </w:tc>
       </w:tr>
       <w:tr>
         <w:trPr>
-          <w:trHeight w:val="273"/>
+          <w:trHeight w:val="265"/>
           <w:jc w:val="center"/>
         </w:trPr>
         <w:tc>
@@ -9291,14 +9416,13 @@
               <w:bottom w:val="nil"/>
               <w:right w:val="nil"/>
             </w:tcBorders>
-            <w:hideMark/>
-          </w:tcPr>
-          <w:p>
-            <w:pPr>
-              <w:jc w:val="right"/>
-            </w:pPr>
-            <w:r>
-              <w:t>0.03256</w:t>
+          </w:tcPr>
+          <w:p>
+            <w:pPr>
+              <w:jc w:val="right"/>
+            </w:pPr>
+            <w:r>
+              <w:t>-0.0109</w:t>
             </w:r>
           </w:p>
         </w:tc>
@@ -9311,14 +9435,13 @@
               <w:bottom w:val="nil"/>
               <w:right w:val="nil"/>
             </w:tcBorders>
-            <w:hideMark/>
-          </w:tcPr>
-          <w:p>
-            <w:pPr>
-              <w:jc w:val="right"/>
-            </w:pPr>
-            <w:r>
-              <w:t>32.1996</w:t>
+          </w:tcPr>
+          <w:p>
+            <w:pPr>
+              <w:jc w:val="right"/>
+            </w:pPr>
+            <w:r>
+              <w:t>0.0091</w:t>
             </w:r>
           </w:p>
         </w:tc>
@@ -9331,14 +9454,13 @@
               <w:bottom w:val="nil"/>
               <w:right w:val="nil"/>
             </w:tcBorders>
-            <w:hideMark/>
-          </w:tcPr>
-          <w:p>
-            <w:pPr>
-              <w:jc w:val="right"/>
-            </w:pPr>
-            <w:r>
-              <w:t>0.9992</w:t>
+          </w:tcPr>
+          <w:p>
+            <w:pPr>
+              <w:jc w:val="right"/>
+            </w:pPr>
+            <w:r>
+              <w:t>0.2299</w:t>
             </w:r>
           </w:p>
         </w:tc>
@@ -9357,39 +9479,41 @@
               <w:jc w:val="right"/>
             </w:pPr>
             <w:r>
-              <w:t>-0.00763</w:t>
-            </w:r>
-          </w:p>
-        </w:tc>
-        <w:tc>
-          <w:tcPr>
-            <w:tcW w:w="0" w:type="auto"/>
-          </w:tcPr>
-          <w:p>
-            <w:pPr>
+              <w:t>0.0111</w:t>
+            </w:r>
+          </w:p>
+        </w:tc>
+        <w:tc>
+          <w:tcPr>
+            <w:tcW w:w="0" w:type="auto"/>
+          </w:tcPr>
+          <w:p>
+            <w:pPr>
+              <w:jc w:val="right"/>
               <w:rPr>
                 <w:sz w:val="20"/>
                 <w:szCs w:val="20"/>
               </w:rPr>
             </w:pPr>
             <w:r>
-              <w:t>0.01114</w:t>
-            </w:r>
-          </w:p>
-        </w:tc>
-        <w:tc>
-          <w:tcPr>
-            <w:tcW w:w="0" w:type="auto"/>
-          </w:tcPr>
-          <w:p>
-            <w:pPr>
+              <w:t>0.0048</w:t>
+            </w:r>
+          </w:p>
+        </w:tc>
+        <w:tc>
+          <w:tcPr>
+            <w:tcW w:w="0" w:type="auto"/>
+          </w:tcPr>
+          <w:p>
+            <w:pPr>
+              <w:jc w:val="right"/>
               <w:rPr>
                 <w:sz w:val="20"/>
                 <w:szCs w:val="20"/>
               </w:rPr>
             </w:pPr>
             <w:r>
-              <w:t>0.4935</w:t>
+              <w:t>0.0218</w:t>
             </w:r>
           </w:p>
         </w:tc>
@@ -9464,14 +9588,13 @@
               <w:bottom w:val="nil"/>
               <w:right w:val="nil"/>
             </w:tcBorders>
-            <w:hideMark/>
-          </w:tcPr>
-          <w:p>
-            <w:pPr>
-              <w:jc w:val="right"/>
-            </w:pPr>
-            <w:r>
-              <w:t>0.05262</w:t>
+          </w:tcPr>
+          <w:p>
+            <w:pPr>
+              <w:jc w:val="right"/>
+            </w:pPr>
+            <w:r>
+              <w:t>0.0090</w:t>
             </w:r>
           </w:p>
         </w:tc>
@@ -9484,14 +9607,13 @@
               <w:bottom w:val="nil"/>
               <w:right w:val="nil"/>
             </w:tcBorders>
-            <w:hideMark/>
-          </w:tcPr>
-          <w:p>
-            <w:pPr>
-              <w:jc w:val="right"/>
-            </w:pPr>
-            <w:r>
-              <w:t>32.1996</w:t>
+          </w:tcPr>
+          <w:p>
+            <w:pPr>
+              <w:jc w:val="right"/>
+            </w:pPr>
+            <w:r>
+              <w:t>0.0063</w:t>
             </w:r>
           </w:p>
         </w:tc>
@@ -9504,14 +9626,13 @@
               <w:bottom w:val="nil"/>
               <w:right w:val="nil"/>
             </w:tcBorders>
-            <w:hideMark/>
-          </w:tcPr>
-          <w:p>
-            <w:pPr>
-              <w:jc w:val="right"/>
-            </w:pPr>
-            <w:r>
-              <w:t>0.9987</w:t>
+          </w:tcPr>
+          <w:p>
+            <w:pPr>
+              <w:jc w:val="right"/>
+            </w:pPr>
+            <w:r>
+              <w:t>0.1504</w:t>
             </w:r>
           </w:p>
         </w:tc>
@@ -9529,41 +9650,34 @@
             <w:pPr>
               <w:jc w:val="right"/>
             </w:pPr>
-            <w:r>
-              <w:t xml:space="preserve"> .</w:t>
-            </w:r>
-          </w:p>
-        </w:tc>
-        <w:tc>
-          <w:tcPr>
-            <w:tcW w:w="0" w:type="auto"/>
-          </w:tcPr>
-          <w:p>
-            <w:pPr>
+          </w:p>
+        </w:tc>
+        <w:tc>
+          <w:tcPr>
+            <w:tcW w:w="0" w:type="auto"/>
+          </w:tcPr>
+          <w:p>
+            <w:pPr>
+              <w:jc w:val="right"/>
               <w:rPr>
                 <w:sz w:val="20"/>
                 <w:szCs w:val="20"/>
               </w:rPr>
             </w:pPr>
-            <w:r>
-              <w:t>.</w:t>
-            </w:r>
-          </w:p>
-        </w:tc>
-        <w:tc>
-          <w:tcPr>
-            <w:tcW w:w="0" w:type="auto"/>
-          </w:tcPr>
-          <w:p>
-            <w:pPr>
+          </w:p>
+        </w:tc>
+        <w:tc>
+          <w:tcPr>
+            <w:tcW w:w="0" w:type="auto"/>
+          </w:tcPr>
+          <w:p>
+            <w:pPr>
+              <w:jc w:val="right"/>
               <w:rPr>
                 <w:sz w:val="20"/>
                 <w:szCs w:val="20"/>
               </w:rPr>
             </w:pPr>
-            <w:r>
-              <w:t>.</w:t>
-            </w:r>
           </w:p>
         </w:tc>
       </w:tr>
@@ -9637,14 +9751,13 @@
               <w:bottom w:val="nil"/>
               <w:right w:val="nil"/>
             </w:tcBorders>
-            <w:hideMark/>
-          </w:tcPr>
-          <w:p>
-            <w:pPr>
-              <w:jc w:val="right"/>
-            </w:pPr>
-            <w:r>
-              <w:t>0.05136</w:t>
+          </w:tcPr>
+          <w:p>
+            <w:pPr>
+              <w:jc w:val="right"/>
+            </w:pPr>
+            <w:r>
+              <w:t>0.0078</w:t>
             </w:r>
           </w:p>
         </w:tc>
@@ -9657,14 +9770,13 @@
               <w:bottom w:val="nil"/>
               <w:right w:val="nil"/>
             </w:tcBorders>
-            <w:hideMark/>
-          </w:tcPr>
-          <w:p>
-            <w:pPr>
-              <w:jc w:val="right"/>
-            </w:pPr>
-            <w:r>
-              <w:t>32.1996</w:t>
+          </w:tcPr>
+          <w:p>
+            <w:pPr>
+              <w:jc w:val="right"/>
+            </w:pPr>
+            <w:r>
+              <w:t>0.0155</w:t>
             </w:r>
           </w:p>
         </w:tc>
@@ -9677,14 +9789,13 @@
               <w:bottom w:val="nil"/>
               <w:right w:val="nil"/>
             </w:tcBorders>
-            <w:hideMark/>
-          </w:tcPr>
-          <w:p>
-            <w:pPr>
-              <w:jc w:val="right"/>
-            </w:pPr>
-            <w:r>
-              <w:t>0.9987</w:t>
+          </w:tcPr>
+          <w:p>
+            <w:pPr>
+              <w:jc w:val="right"/>
+            </w:pPr>
+            <w:r>
+              <w:t>0.6155</w:t>
             </w:r>
           </w:p>
         </w:tc>
@@ -9703,39 +9814,41 @@
               <w:jc w:val="right"/>
             </w:pPr>
             <w:r>
-              <w:t>-0.00880</w:t>
-            </w:r>
-          </w:p>
-        </w:tc>
-        <w:tc>
-          <w:tcPr>
-            <w:tcW w:w="0" w:type="auto"/>
-          </w:tcPr>
-          <w:p>
-            <w:pPr>
+              <w:t>0.0100</w:t>
+            </w:r>
+          </w:p>
+        </w:tc>
+        <w:tc>
+          <w:tcPr>
+            <w:tcW w:w="0" w:type="auto"/>
+          </w:tcPr>
+          <w:p>
+            <w:pPr>
+              <w:jc w:val="right"/>
               <w:rPr>
                 <w:sz w:val="20"/>
                 <w:szCs w:val="20"/>
               </w:rPr>
             </w:pPr>
             <w:r>
-              <w:t>0.01187</w:t>
-            </w:r>
-          </w:p>
-        </w:tc>
-        <w:tc>
-          <w:tcPr>
-            <w:tcW w:w="0" w:type="auto"/>
-          </w:tcPr>
-          <w:p>
-            <w:pPr>
+              <w:t>0.0063</w:t>
+            </w:r>
+          </w:p>
+        </w:tc>
+        <w:tc>
+          <w:tcPr>
+            <w:tcW w:w="0" w:type="auto"/>
+          </w:tcPr>
+          <w:p>
+            <w:pPr>
+              <w:jc w:val="right"/>
               <w:rPr>
                 <w:sz w:val="20"/>
                 <w:szCs w:val="20"/>
               </w:rPr>
             </w:pPr>
             <w:r>
-              <w:t>0.4585</w:t>
+              <w:t>0.1160</w:t>
             </w:r>
           </w:p>
         </w:tc>
@@ -9810,14 +9923,13 @@
               <w:bottom w:val="nil"/>
               <w:right w:val="nil"/>
             </w:tcBorders>
-            <w:hideMark/>
-          </w:tcPr>
-          <w:p>
-            <w:pPr>
-              <w:jc w:val="right"/>
-            </w:pPr>
-            <w:r>
-              <w:t>0.05510</w:t>
+          </w:tcPr>
+          <w:p>
+            <w:pPr>
+              <w:jc w:val="right"/>
+            </w:pPr>
+            <w:r>
+              <w:t>0.0115</w:t>
             </w:r>
           </w:p>
         </w:tc>
@@ -9830,14 +9942,13 @@
               <w:bottom w:val="nil"/>
               <w:right w:val="nil"/>
             </w:tcBorders>
-            <w:hideMark/>
-          </w:tcPr>
-          <w:p>
-            <w:pPr>
-              <w:jc w:val="right"/>
-            </w:pPr>
-            <w:r>
-              <w:t>32.1997</w:t>
+          </w:tcPr>
+          <w:p>
+            <w:pPr>
+              <w:jc w:val="right"/>
+            </w:pPr>
+            <w:r>
+              <w:t>0.0325</w:t>
             </w:r>
           </w:p>
         </w:tc>
@@ -9850,14 +9961,13 @@
               <w:bottom w:val="nil"/>
               <w:right w:val="nil"/>
             </w:tcBorders>
-            <w:hideMark/>
-          </w:tcPr>
-          <w:p>
-            <w:pPr>
-              <w:jc w:val="right"/>
-            </w:pPr>
-            <w:r>
-              <w:t>0.9986</w:t>
+          </w:tcPr>
+          <w:p>
+            <w:pPr>
+              <w:jc w:val="right"/>
+            </w:pPr>
+            <w:r>
+              <w:t>0.7231</w:t>
             </w:r>
           </w:p>
         </w:tc>
@@ -9876,731 +9986,41 @@
               <w:jc w:val="right"/>
             </w:pPr>
             <w:r>
-              <w:t>0</w:t>
-            </w:r>
-          </w:p>
-        </w:tc>
-        <w:tc>
-          <w:tcPr>
-            <w:tcW w:w="0" w:type="auto"/>
-          </w:tcPr>
-          <w:p>
-            <w:pPr>
+              <w:t>0.0188</w:t>
+            </w:r>
+          </w:p>
+        </w:tc>
+        <w:tc>
+          <w:tcPr>
+            <w:tcW w:w="0" w:type="auto"/>
+          </w:tcPr>
+          <w:p>
+            <w:pPr>
+              <w:jc w:val="right"/>
               <w:rPr>
                 <w:sz w:val="20"/>
                 <w:szCs w:val="20"/>
               </w:rPr>
             </w:pPr>
             <w:r>
-              <w:t>.</w:t>
-            </w:r>
-          </w:p>
-        </w:tc>
-        <w:tc>
-          <w:tcPr>
-            <w:tcW w:w="0" w:type="auto"/>
-          </w:tcPr>
-          <w:p>
-            <w:pPr>
+              <w:t>0.0100</w:t>
+            </w:r>
+          </w:p>
+        </w:tc>
+        <w:tc>
+          <w:tcPr>
+            <w:tcW w:w="0" w:type="auto"/>
+          </w:tcPr>
+          <w:p>
+            <w:pPr>
+              <w:jc w:val="right"/>
               <w:rPr>
                 <w:sz w:val="20"/>
                 <w:szCs w:val="20"/>
               </w:rPr>
             </w:pPr>
             <w:r>
-              <w:t>.</w:t>
-            </w:r>
-          </w:p>
-        </w:tc>
-      </w:tr>
-      <w:tr>
-        <w:trPr>
-          <w:trHeight w:val="265"/>
-          <w:jc w:val="center"/>
-        </w:trPr>
-        <w:tc>
-          <w:tcPr>
-            <w:tcW w:w="0" w:type="auto"/>
-            <w:tcBorders>
-              <w:top w:val="nil"/>
-              <w:left w:val="nil"/>
-              <w:bottom w:val="nil"/>
-              <w:right w:val="nil"/>
-            </w:tcBorders>
-            <w:hideMark/>
-          </w:tcPr>
-          <w:p>
-            <w:pPr>
-              <w:rPr>
-                <w:bCs/>
-              </w:rPr>
-            </w:pPr>
-            <w:r>
-              <w:rPr>
-                <w:lang w:val="en-GB"/>
-              </w:rPr>
-              <w:t xml:space="preserve"> </w:t>
-            </w:r>
-            <m:oMath>
-              <m:sSub>
-                <m:sSubPr>
-                  <m:ctrlPr>
-                    <w:rPr>
-                      <w:rFonts w:ascii="Cambria Math" w:hAnsi="Cambria Math"/>
-                      <w:i/>
-                      <w:lang w:val="en-GB"/>
-                    </w:rPr>
-                  </m:ctrlPr>
-                </m:sSubPr>
-                <m:e>
-                  <m:r>
-                    <w:rPr>
-                      <w:rFonts w:ascii="Cambria Math" w:hAnsi="Cambria Math"/>
-                      <w:lang w:val="en-GB"/>
-                    </w:rPr>
-                    <m:t>C</m:t>
-                  </m:r>
-                </m:e>
-                <m:sub>
-                  <m:r>
-                    <w:rPr>
-                      <w:rFonts w:ascii="Cambria Math" w:hAnsi="Cambria Math"/>
-                      <w:lang w:val="en-GB"/>
-                    </w:rPr>
-                    <m:t>Aromatic</m:t>
-                  </m:r>
-                </m:sub>
-              </m:sSub>
-            </m:oMath>
-          </w:p>
-        </w:tc>
-        <w:tc>
-          <w:tcPr>
-            <w:tcW w:w="0" w:type="auto"/>
-            <w:tcBorders>
-              <w:top w:val="nil"/>
-              <w:left w:val="nil"/>
-              <w:bottom w:val="nil"/>
-              <w:right w:val="nil"/>
-            </w:tcBorders>
-            <w:hideMark/>
-          </w:tcPr>
-          <w:p>
-            <w:pPr>
-              <w:jc w:val="right"/>
-            </w:pPr>
-            <w:r>
-              <w:t>11.1918</w:t>
-            </w:r>
-          </w:p>
-        </w:tc>
-        <w:tc>
-          <w:tcPr>
-            <w:tcW w:w="0" w:type="auto"/>
-            <w:tcBorders>
-              <w:top w:val="nil"/>
-              <w:left w:val="nil"/>
-              <w:bottom w:val="nil"/>
-              <w:right w:val="nil"/>
-            </w:tcBorders>
-            <w:hideMark/>
-          </w:tcPr>
-          <w:p>
-            <w:pPr>
-              <w:jc w:val="right"/>
-            </w:pPr>
-            <w:r>
-              <w:t>71.8102</w:t>
-            </w:r>
-          </w:p>
-        </w:tc>
-        <w:tc>
-          <w:tcPr>
-            <w:tcW w:w="0" w:type="auto"/>
-            <w:tcBorders>
-              <w:top w:val="nil"/>
-              <w:left w:val="nil"/>
-              <w:bottom w:val="nil"/>
-              <w:right w:val="nil"/>
-            </w:tcBorders>
-            <w:hideMark/>
-          </w:tcPr>
-          <w:p>
-            <w:pPr>
-              <w:jc w:val="right"/>
-            </w:pPr>
-            <w:r>
-              <w:t>0.8762</w:t>
-            </w:r>
-          </w:p>
-        </w:tc>
-        <w:tc>
-          <w:tcPr>
-            <w:tcW w:w="0" w:type="auto"/>
-            <w:tcBorders>
-              <w:top w:val="nil"/>
-              <w:left w:val="nil"/>
-              <w:bottom w:val="nil"/>
-              <w:right w:val="nil"/>
-            </w:tcBorders>
-          </w:tcPr>
-          <w:p>
-            <w:pPr>
-              <w:jc w:val="right"/>
-            </w:pPr>
-            <w:r>
-              <w:t xml:space="preserve"> .</w:t>
-            </w:r>
-          </w:p>
-        </w:tc>
-        <w:tc>
-          <w:tcPr>
-            <w:tcW w:w="0" w:type="auto"/>
-          </w:tcPr>
-          <w:p>
-            <w:pPr>
-              <w:rPr>
-                <w:sz w:val="20"/>
-                <w:szCs w:val="20"/>
-              </w:rPr>
-            </w:pPr>
-            <w:r>
-              <w:t>.</w:t>
-            </w:r>
-          </w:p>
-        </w:tc>
-        <w:tc>
-          <w:tcPr>
-            <w:tcW w:w="0" w:type="auto"/>
-          </w:tcPr>
-          <w:p>
-            <w:pPr>
-              <w:rPr>
-                <w:sz w:val="20"/>
-                <w:szCs w:val="20"/>
-              </w:rPr>
-            </w:pPr>
-            <w:r>
-              <w:t>.</w:t>
-            </w:r>
-          </w:p>
-        </w:tc>
-      </w:tr>
-      <w:tr>
-        <w:trPr>
-          <w:trHeight w:val="273"/>
-          <w:jc w:val="center"/>
-        </w:trPr>
-        <w:tc>
-          <w:tcPr>
-            <w:tcW w:w="0" w:type="auto"/>
-            <w:tcBorders>
-              <w:top w:val="nil"/>
-              <w:left w:val="nil"/>
-              <w:bottom w:val="nil"/>
-              <w:right w:val="nil"/>
-            </w:tcBorders>
-            <w:hideMark/>
-          </w:tcPr>
-          <w:p>
-            <w:pPr>
-              <w:rPr>
-                <w:bCs/>
-              </w:rPr>
-            </w:pPr>
-            <w:r>
-              <w:rPr>
-                <w:lang w:val="en-GB"/>
-              </w:rPr>
-              <w:t xml:space="preserve"> </w:t>
-            </w:r>
-            <m:oMath>
-              <m:sSub>
-                <m:sSubPr>
-                  <m:ctrlPr>
-                    <w:rPr>
-                      <w:rFonts w:ascii="Cambria Math" w:hAnsi="Cambria Math"/>
-                      <w:i/>
-                      <w:lang w:val="en-GB"/>
-                    </w:rPr>
-                  </m:ctrlPr>
-                </m:sSubPr>
-                <m:e>
-                  <m:r>
-                    <w:rPr>
-                      <w:rFonts w:ascii="Cambria Math" w:hAnsi="Cambria Math"/>
-                      <w:lang w:val="en-GB"/>
-                    </w:rPr>
-                    <m:t>C</m:t>
-                  </m:r>
-                </m:e>
-                <m:sub>
-                  <m:r>
-                    <w:rPr>
-                      <w:rFonts w:ascii="Cambria Math" w:hAnsi="Cambria Math"/>
-                      <w:lang w:val="en-GB"/>
-                    </w:rPr>
-                    <m:t>Long</m:t>
-                  </m:r>
-                </m:sub>
-              </m:sSub>
-            </m:oMath>
-          </w:p>
-        </w:tc>
-        <w:tc>
-          <w:tcPr>
-            <w:tcW w:w="0" w:type="auto"/>
-            <w:tcBorders>
-              <w:top w:val="nil"/>
-              <w:left w:val="nil"/>
-              <w:bottom w:val="nil"/>
-              <w:right w:val="nil"/>
-            </w:tcBorders>
-            <w:hideMark/>
-          </w:tcPr>
-          <w:p>
-            <w:pPr>
-              <w:jc w:val="right"/>
-            </w:pPr>
-            <w:r>
-              <w:t>45.0095</w:t>
-            </w:r>
-          </w:p>
-        </w:tc>
-        <w:tc>
-          <w:tcPr>
-            <w:tcW w:w="0" w:type="auto"/>
-            <w:tcBorders>
-              <w:top w:val="nil"/>
-              <w:left w:val="nil"/>
-              <w:bottom w:val="nil"/>
-              <w:right w:val="nil"/>
-            </w:tcBorders>
-            <w:hideMark/>
-          </w:tcPr>
-          <w:p>
-            <w:pPr>
-              <w:jc w:val="right"/>
-            </w:pPr>
-            <w:r>
-              <w:t>67.8378</w:t>
-            </w:r>
-          </w:p>
-        </w:tc>
-        <w:tc>
-          <w:tcPr>
-            <w:tcW w:w="0" w:type="auto"/>
-            <w:tcBorders>
-              <w:top w:val="nil"/>
-              <w:left w:val="nil"/>
-              <w:bottom w:val="nil"/>
-              <w:right w:val="nil"/>
-            </w:tcBorders>
-            <w:hideMark/>
-          </w:tcPr>
-          <w:p>
-            <w:pPr>
-              <w:jc w:val="right"/>
-            </w:pPr>
-            <w:r>
-              <w:t>0.5071</w:t>
-            </w:r>
-          </w:p>
-        </w:tc>
-        <w:tc>
-          <w:tcPr>
-            <w:tcW w:w="0" w:type="auto"/>
-            <w:tcBorders>
-              <w:top w:val="nil"/>
-              <w:left w:val="nil"/>
-              <w:bottom w:val="nil"/>
-              <w:right w:val="nil"/>
-            </w:tcBorders>
-          </w:tcPr>
-          <w:p>
-            <w:pPr>
-              <w:jc w:val="right"/>
-            </w:pPr>
-            <w:r>
-              <w:t>-726.19</w:t>
-            </w:r>
-          </w:p>
-        </w:tc>
-        <w:tc>
-          <w:tcPr>
-            <w:tcW w:w="0" w:type="auto"/>
-          </w:tcPr>
-          <w:p>
-            <w:pPr>
-              <w:rPr>
-                <w:sz w:val="20"/>
-                <w:szCs w:val="20"/>
-              </w:rPr>
-            </w:pPr>
-            <w:r>
-              <w:t>83258</w:t>
-            </w:r>
-          </w:p>
-        </w:tc>
-        <w:tc>
-          <w:tcPr>
-            <w:tcW w:w="0" w:type="auto"/>
-          </w:tcPr>
-          <w:p>
-            <w:pPr>
-              <w:rPr>
-                <w:sz w:val="20"/>
-                <w:szCs w:val="20"/>
-              </w:rPr>
-            </w:pPr>
-            <w:r>
-              <w:t>0.9930</w:t>
-            </w:r>
-          </w:p>
-        </w:tc>
-      </w:tr>
-      <w:tr>
-        <w:trPr>
-          <w:trHeight w:val="273"/>
-          <w:jc w:val="center"/>
-        </w:trPr>
-        <w:tc>
-          <w:tcPr>
-            <w:tcW w:w="0" w:type="auto"/>
-            <w:tcBorders>
-              <w:top w:val="nil"/>
-              <w:left w:val="nil"/>
-              <w:bottom w:val="nil"/>
-              <w:right w:val="nil"/>
-            </w:tcBorders>
-            <w:hideMark/>
-          </w:tcPr>
-          <w:p>
-            <w:pPr>
-              <w:rPr>
-                <w:bCs/>
-              </w:rPr>
-            </w:pPr>
-            <w:r>
-              <w:rPr>
-                <w:lang w:val="en-GB"/>
-              </w:rPr>
-              <w:t xml:space="preserve"> </w:t>
-            </w:r>
-            <m:oMath>
-              <m:sSub>
-                <m:sSubPr>
-                  <m:ctrlPr>
-                    <w:rPr>
-                      <w:rFonts w:ascii="Cambria Math" w:hAnsi="Cambria Math"/>
-                      <w:i/>
-                      <w:lang w:val="en-GB"/>
-                    </w:rPr>
-                  </m:ctrlPr>
-                </m:sSubPr>
-                <m:e>
-                  <m:r>
-                    <w:rPr>
-                      <w:rFonts w:ascii="Cambria Math" w:hAnsi="Cambria Math"/>
-                      <w:lang w:val="en-GB"/>
-                    </w:rPr>
-                    <m:t>C</m:t>
-                  </m:r>
-                </m:e>
-                <m:sub>
-                  <m:r>
-                    <w:rPr>
-                      <w:rFonts w:ascii="Cambria Math" w:hAnsi="Cambria Math"/>
-                      <w:lang w:val="en-GB"/>
-                    </w:rPr>
-                    <m:t>Medium</m:t>
-                  </m:r>
-                </m:sub>
-              </m:sSub>
-            </m:oMath>
-          </w:p>
-        </w:tc>
-        <w:tc>
-          <w:tcPr>
-            <w:tcW w:w="0" w:type="auto"/>
-            <w:tcBorders>
-              <w:top w:val="nil"/>
-              <w:left w:val="nil"/>
-              <w:bottom w:val="nil"/>
-              <w:right w:val="nil"/>
-            </w:tcBorders>
-            <w:hideMark/>
-          </w:tcPr>
-          <w:p>
-            <w:pPr>
-              <w:jc w:val="right"/>
-            </w:pPr>
-            <w:r>
-              <w:t>5.0095</w:t>
-            </w:r>
-          </w:p>
-        </w:tc>
-        <w:tc>
-          <w:tcPr>
-            <w:tcW w:w="0" w:type="auto"/>
-            <w:tcBorders>
-              <w:top w:val="nil"/>
-              <w:left w:val="nil"/>
-              <w:bottom w:val="nil"/>
-              <w:right w:val="nil"/>
-            </w:tcBorders>
-            <w:hideMark/>
-          </w:tcPr>
-          <w:p>
-            <w:pPr>
-              <w:jc w:val="right"/>
-            </w:pPr>
-            <w:r>
-              <w:t>66.5431</w:t>
-            </w:r>
-          </w:p>
-        </w:tc>
-        <w:tc>
-          <w:tcPr>
-            <w:tcW w:w="0" w:type="auto"/>
-            <w:tcBorders>
-              <w:top w:val="nil"/>
-              <w:left w:val="nil"/>
-              <w:bottom w:val="nil"/>
-              <w:right w:val="nil"/>
-            </w:tcBorders>
-            <w:hideMark/>
-          </w:tcPr>
-          <w:p>
-            <w:pPr>
-              <w:jc w:val="right"/>
-            </w:pPr>
-            <w:r>
-              <w:t>0.9400</w:t>
-            </w:r>
-          </w:p>
-        </w:tc>
-        <w:tc>
-          <w:tcPr>
-            <w:tcW w:w="0" w:type="auto"/>
-            <w:tcBorders>
-              <w:top w:val="nil"/>
-              <w:left w:val="nil"/>
-              <w:bottom w:val="nil"/>
-              <w:right w:val="nil"/>
-            </w:tcBorders>
-          </w:tcPr>
-          <w:p>
-            <w:pPr>
-              <w:jc w:val="right"/>
-            </w:pPr>
-            <w:r>
-              <w:t xml:space="preserve"> .</w:t>
-            </w:r>
-          </w:p>
-        </w:tc>
-        <w:tc>
-          <w:tcPr>
-            <w:tcW w:w="0" w:type="auto"/>
-          </w:tcPr>
-          <w:p>
-            <w:pPr>
-              <w:rPr>
-                <w:sz w:val="20"/>
-                <w:szCs w:val="20"/>
-              </w:rPr>
-            </w:pPr>
-            <w:r>
-              <w:t>.</w:t>
-            </w:r>
-          </w:p>
-        </w:tc>
-        <w:tc>
-          <w:tcPr>
-            <w:tcW w:w="0" w:type="auto"/>
-          </w:tcPr>
-          <w:p>
-            <w:pPr>
-              <w:rPr>
-                <w:sz w:val="20"/>
-                <w:szCs w:val="20"/>
-              </w:rPr>
-            </w:pPr>
-            <w:r>
-              <w:t>.</w:t>
-            </w:r>
-          </w:p>
-        </w:tc>
-      </w:tr>
-      <w:tr>
-        <w:trPr>
-          <w:trHeight w:val="273"/>
-          <w:jc w:val="center"/>
-        </w:trPr>
-        <w:tc>
-          <w:tcPr>
-            <w:tcW w:w="0" w:type="auto"/>
-            <w:tcBorders>
-              <w:top w:val="nil"/>
-              <w:left w:val="nil"/>
-              <w:bottom w:val="nil"/>
-              <w:right w:val="nil"/>
-            </w:tcBorders>
-            <w:hideMark/>
-          </w:tcPr>
-          <w:p>
-            <w:pPr>
-              <w:rPr>
-                <w:bCs/>
-              </w:rPr>
-            </w:pPr>
-            <w:r>
-              <w:rPr>
-                <w:lang w:val="en-GB"/>
-              </w:rPr>
-              <w:t xml:space="preserve"> </w:t>
-            </w:r>
-            <m:oMath>
-              <m:sSub>
-                <m:sSubPr>
-                  <m:ctrlPr>
-                    <w:rPr>
-                      <w:rFonts w:ascii="Cambria Math" w:hAnsi="Cambria Math"/>
-                      <w:i/>
-                      <w:lang w:val="en-GB"/>
-                    </w:rPr>
-                  </m:ctrlPr>
-                </m:sSubPr>
-                <m:e>
-                  <m:r>
-                    <w:rPr>
-                      <w:rFonts w:ascii="Cambria Math" w:hAnsi="Cambria Math"/>
-                      <w:lang w:val="en-GB"/>
-                    </w:rPr>
-                    <m:t>C</m:t>
-                  </m:r>
-                </m:e>
-                <m:sub>
-                  <m:r>
-                    <w:rPr>
-                      <w:rFonts w:ascii="Cambria Math" w:hAnsi="Cambria Math"/>
-                      <w:lang w:val="en-GB"/>
-                    </w:rPr>
-                    <m:t>Short</m:t>
-                  </m:r>
-                </m:sub>
-              </m:sSub>
-            </m:oMath>
-          </w:p>
-        </w:tc>
-        <w:tc>
-          <w:tcPr>
-            <w:tcW w:w="0" w:type="auto"/>
-            <w:tcBorders>
-              <w:top w:val="nil"/>
-              <w:left w:val="nil"/>
-              <w:bottom w:val="nil"/>
-              <w:right w:val="nil"/>
-            </w:tcBorders>
-            <w:hideMark/>
-          </w:tcPr>
-          <w:p>
-            <w:pPr>
-              <w:jc w:val="right"/>
-            </w:pPr>
-            <w:r>
-              <w:t>7.0100</w:t>
-            </w:r>
-          </w:p>
-        </w:tc>
-        <w:tc>
-          <w:tcPr>
-            <w:tcW w:w="0" w:type="auto"/>
-            <w:tcBorders>
-              <w:top w:val="nil"/>
-              <w:left w:val="nil"/>
-              <w:bottom w:val="nil"/>
-              <w:right w:val="nil"/>
-            </w:tcBorders>
-            <w:hideMark/>
-          </w:tcPr>
-          <w:p>
-            <w:pPr>
-              <w:jc w:val="right"/>
-            </w:pPr>
-            <w:r>
-              <w:t>72.3135</w:t>
-            </w:r>
-          </w:p>
-        </w:tc>
-        <w:tc>
-          <w:tcPr>
-            <w:tcW w:w="0" w:type="auto"/>
-            <w:tcBorders>
-              <w:top w:val="nil"/>
-              <w:left w:val="nil"/>
-              <w:bottom w:val="nil"/>
-              <w:right w:val="nil"/>
-            </w:tcBorders>
-            <w:hideMark/>
-          </w:tcPr>
-          <w:p>
-            <w:pPr>
-              <w:jc w:val="right"/>
-            </w:pPr>
-            <w:r>
-              <w:t>0.9228</w:t>
-            </w:r>
-          </w:p>
-        </w:tc>
-        <w:tc>
-          <w:tcPr>
-            <w:tcW w:w="0" w:type="auto"/>
-            <w:tcBorders>
-              <w:top w:val="nil"/>
-              <w:left w:val="nil"/>
-              <w:bottom w:val="nil"/>
-              <w:right w:val="nil"/>
-            </w:tcBorders>
-          </w:tcPr>
-          <w:p>
-            <w:pPr>
-              <w:jc w:val="right"/>
-            </w:pPr>
-            <w:r>
-              <w:t>-724.02</w:t>
-            </w:r>
-          </w:p>
-        </w:tc>
-        <w:tc>
-          <w:tcPr>
-            <w:tcW w:w="0" w:type="auto"/>
-          </w:tcPr>
-          <w:p>
-            <w:pPr>
-              <w:rPr>
-                <w:sz w:val="20"/>
-                <w:szCs w:val="20"/>
-              </w:rPr>
-            </w:pPr>
-            <w:r>
-              <w:t>83258</w:t>
-            </w:r>
-          </w:p>
-        </w:tc>
-        <w:tc>
-          <w:tcPr>
-            <w:tcW w:w="0" w:type="auto"/>
-          </w:tcPr>
-          <w:p>
-            <w:pPr>
-              <w:rPr>
-                <w:sz w:val="20"/>
-                <w:szCs w:val="20"/>
-              </w:rPr>
-            </w:pPr>
-            <w:r>
-              <w:t>0.9931</w:t>
+              <w:t>0.0613</w:t>
             </w:r>
           </w:p>
         </w:tc>
@@ -10634,35 +10054,13 @@
               <w:t xml:space="preserve"> </w:t>
             </w:r>
             <m:oMath>
-              <m:sSub>
-                <m:sSubPr>
-                  <m:ctrlPr>
-                    <w:rPr>
-                      <w:rFonts w:ascii="Cambria Math" w:hAnsi="Cambria Math"/>
-                      <w:i/>
-                      <w:lang w:val="en-GB"/>
-                    </w:rPr>
-                  </m:ctrlPr>
-                </m:sSubPr>
-                <m:e>
-                  <m:r>
-                    <w:rPr>
-                      <w:rFonts w:ascii="Cambria Math" w:hAnsi="Cambria Math"/>
-                      <w:lang w:val="en-GB"/>
-                    </w:rPr>
-                    <m:t>C</m:t>
-                  </m:r>
-                </m:e>
-                <m:sub>
-                  <m:r>
-                    <w:rPr>
-                      <w:rFonts w:ascii="Cambria Math" w:hAnsi="Cambria Math"/>
-                      <w:lang w:val="en-GB"/>
-                    </w:rPr>
-                    <m:t>Stress</m:t>
-                  </m:r>
-                </m:sub>
-              </m:sSub>
+              <m:r>
+                <w:rPr>
+                  <w:rFonts w:ascii="Cambria Math" w:hAnsi="Cambria Math"/>
+                  <w:lang w:val="en-GB"/>
+                </w:rPr>
+                <m:t>γ</m:t>
+              </m:r>
             </m:oMath>
           </w:p>
         </w:tc>
@@ -10675,14 +10073,13 @@
               <w:bottom w:val="nil"/>
               <w:right w:val="nil"/>
             </w:tcBorders>
-            <w:hideMark/>
-          </w:tcPr>
-          <w:p>
-            <w:pPr>
-              <w:jc w:val="right"/>
-            </w:pPr>
-            <w:r>
-              <w:t>0</w:t>
+          </w:tcPr>
+          <w:p>
+            <w:pPr>
+              <w:jc w:val="right"/>
+            </w:pPr>
+            <w:r>
+              <w:t>0.0243</w:t>
             </w:r>
           </w:p>
         </w:tc>
@@ -10695,14 +10092,13 @@
               <w:bottom w:val="nil"/>
               <w:right w:val="nil"/>
             </w:tcBorders>
-            <w:hideMark/>
-          </w:tcPr>
-          <w:p>
-            <w:pPr>
-              <w:jc w:val="right"/>
-            </w:pPr>
-            <w:r>
-              <w:t>.</w:t>
+          </w:tcPr>
+          <w:p>
+            <w:pPr>
+              <w:jc w:val="right"/>
+            </w:pPr>
+            <w:r>
+              <w:t>0.0188</w:t>
             </w:r>
           </w:p>
         </w:tc>
@@ -10715,14 +10111,13 @@
               <w:bottom w:val="nil"/>
               <w:right w:val="nil"/>
             </w:tcBorders>
-            <w:hideMark/>
-          </w:tcPr>
-          <w:p>
-            <w:pPr>
-              <w:jc w:val="right"/>
-            </w:pPr>
-            <w:r>
-              <w:t>.</w:t>
+          </w:tcPr>
+          <w:p>
+            <w:pPr>
+              <w:jc w:val="right"/>
+            </w:pPr>
+            <w:r>
+              <w:t>0.1982</w:t>
             </w:r>
           </w:p>
         </w:tc>
@@ -10741,44 +10136,62 @@
               <w:jc w:val="right"/>
             </w:pPr>
             <w:r>
-              <w:t>-741.62</w:t>
-            </w:r>
-          </w:p>
-        </w:tc>
-        <w:tc>
-          <w:tcPr>
-            <w:tcW w:w="0" w:type="auto"/>
-          </w:tcPr>
-          <w:p>
-            <w:pPr>
+              <w:t>0.0149</w:t>
+            </w:r>
+          </w:p>
+        </w:tc>
+        <w:tc>
+          <w:tcPr>
+            <w:tcW w:w="0" w:type="auto"/>
+          </w:tcPr>
+          <w:p>
+            <w:pPr>
+              <w:jc w:val="right"/>
               <w:rPr>
                 <w:sz w:val="20"/>
                 <w:szCs w:val="20"/>
               </w:rPr>
             </w:pPr>
             <w:r>
-              <w:t>83258</w:t>
-            </w:r>
-          </w:p>
-        </w:tc>
-        <w:tc>
-          <w:tcPr>
-            <w:tcW w:w="0" w:type="auto"/>
-          </w:tcPr>
-          <w:p>
-            <w:pPr>
+              <w:t>0.0195</w:t>
+            </w:r>
+          </w:p>
+        </w:tc>
+        <w:tc>
+          <w:tcPr>
+            <w:tcW w:w="0" w:type="auto"/>
+          </w:tcPr>
+          <w:p>
+            <w:pPr>
+              <w:jc w:val="right"/>
               <w:rPr>
                 <w:sz w:val="20"/>
                 <w:szCs w:val="20"/>
               </w:rPr>
             </w:pPr>
             <w:r>
-              <w:t>0.9929</w:t>
+              <w:t>0.4424</w:t>
             </w:r>
           </w:p>
         </w:tc>
       </w:tr>
     </w:tbl>
+    <w:p>
+      <w:pPr>
+        <w:rPr>
+          <w:b/>
+          <w:lang w:val="en-GB"/>
+        </w:rPr>
+      </w:pPr>
+    </w:p>
+    <w:p>
+      <w:pPr>
+        <w:rPr>
+          <w:b/>
+          <w:lang w:val="en-GB"/>
+        </w:rPr>
+      </w:pPr>
+    </w:p>
     <w:p>
       <w:pPr>
         <w:rPr>
@@ -10859,8 +10272,9 @@
           <w:sz w:val="22"/>
           <w:lang w:val="en-GB"/>
         </w:rPr>
-        <w:t xml:space="preserve"> of </w:t>
-      </w:r>
+        <w:t xml:space="preserve"> of group-specific slopes based on model (2) for the </w:t>
+      </w:r>
+      <w:proofErr w:type="spellStart"/>
       <w:r>
         <w:rPr>
           <w:i w:val="0"/>
@@ -10868,9 +10282,9 @@
           <w:sz w:val="22"/>
           <w:lang w:val="en-GB"/>
         </w:rPr>
-        <w:t xml:space="preserve">group-specific slopes based on model (2) for the </w:t>
-      </w:r>
-      <w:proofErr w:type="spellStart"/>
+        <w:t>Aman</w:t>
+      </w:r>
+      <w:proofErr w:type="spellEnd"/>
       <w:r>
         <w:rPr>
           <w:i w:val="0"/>
@@ -10878,26 +10292,7 @@
           <w:sz w:val="22"/>
           <w:lang w:val="en-GB"/>
         </w:rPr>
-        <w:t>Aman</w:t>
-      </w:r>
-      <w:proofErr w:type="spellEnd"/>
-      <w:r>
-        <w:rPr>
-          <w:i w:val="0"/>
-          <w:color w:val="000000" w:themeColor="text1"/>
-          <w:sz w:val="22"/>
-          <w:lang w:val="en-GB"/>
-        </w:rPr>
-        <w:t xml:space="preserve"> </w:t>
-      </w:r>
-      <w:r>
-        <w:rPr>
-          <w:i w:val="0"/>
-          <w:color w:val="000000" w:themeColor="text1"/>
-          <w:sz w:val="22"/>
-          <w:lang w:val="en-GB"/>
-        </w:rPr>
-        <w:t>series.</w:t>
+        <w:t xml:space="preserve"> series.</w:t>
       </w:r>
     </w:p>
     <w:tbl>
@@ -13947,7 +13342,7 @@
         <w:rStyle w:val="Seitenzahl"/>
         <w:noProof/>
       </w:rPr>
-      <w:t>10</w:t>
+      <w:t>8</w:t>
     </w:r>
     <w:r>
       <w:rPr>

</xml_diff>